<commit_message>
test cases update test case 20
</commit_message>
<xml_diff>
--- a/Test Cases.docx
+++ b/Test Cases.docx
@@ -180,13 +180,8 @@
               <w:cnfStyle w:val="000000000000" w:firstRow="0" w:lastRow="0" w:firstColumn="0" w:lastColumn="0" w:oddVBand="0" w:evenVBand="0" w:oddHBand="0" w:evenHBand="0" w:firstRowFirstColumn="0" w:firstRowLastColumn="0" w:lastRowFirstColumn="0" w:lastRowLastColumn="0"/>
             </w:pPr>
             <w:r>
-              <w:t>Username :</w:t>
-            </w:r>
-            <w:proofErr w:type="spellStart"/>
-            <w:r>
-              <w:t>Snechar</w:t>
-            </w:r>
-            <w:proofErr w:type="spellEnd"/>
+              <w:t>Username :Snechar</w:t>
+            </w:r>
             <w:r>
               <w:br/>
               <w:t>Password Snecharr1234</w:t>
@@ -276,20 +271,13 @@
             <w:pPr>
               <w:cnfStyle w:val="000000000000" w:firstRow="0" w:lastRow="0" w:firstColumn="0" w:lastColumn="0" w:oddVBand="0" w:evenVBand="0" w:oddHBand="0" w:evenHBand="0" w:firstRowFirstColumn="0" w:firstRowLastColumn="0" w:lastRowFirstColumn="0" w:lastRowLastColumn="0"/>
             </w:pPr>
-            <w:proofErr w:type="spellStart"/>
             <w:r>
               <w:t>Username:TestUser</w:t>
             </w:r>
-            <w:proofErr w:type="spellEnd"/>
             <w:r>
               <w:br/>
-              <w:t xml:space="preserve">Password: </w:t>
-            </w:r>
-            <w:proofErr w:type="spellStart"/>
-            <w:r>
-              <w:t>TestPass</w:t>
-            </w:r>
-            <w:proofErr w:type="spellEnd"/>
+              <w:t>Password: TestPass</w:t>
+            </w:r>
           </w:p>
         </w:tc>
         <w:tc>
@@ -504,12 +492,8 @@
             </w:hyperlink>
             <w:r>
               <w:br/>
-            </w:r>
-            <w:proofErr w:type="spellStart"/>
-            <w:r>
               <w:t>username:Manager</w:t>
             </w:r>
-            <w:proofErr w:type="spellEnd"/>
           </w:p>
         </w:tc>
         <w:tc>
@@ -1925,13 +1909,8 @@
               <w:cnfStyle w:val="000000000000" w:firstRow="0" w:lastRow="0" w:firstColumn="0" w:lastColumn="0" w:oddVBand="0" w:evenVBand="0" w:oddHBand="0" w:evenHBand="0" w:firstRowFirstColumn="0" w:firstRowLastColumn="0" w:lastRowFirstColumn="0" w:lastRowLastColumn="0"/>
             </w:pPr>
             <w:r>
-              <w:t xml:space="preserve">Username: </w:t>
-            </w:r>
-            <w:proofErr w:type="spellStart"/>
-            <w:r>
-              <w:t>TestUser</w:t>
-            </w:r>
-            <w:proofErr w:type="spellEnd"/>
+              <w:t>Username: TestUser</w:t>
+            </w:r>
             <w:r>
               <w:br/>
               <w:t>Password:1234</w:t>
@@ -2050,13 +2029,8 @@
               <w:cnfStyle w:val="000000000000" w:firstRow="0" w:lastRow="0" w:firstColumn="0" w:lastColumn="0" w:oddVBand="0" w:evenVBand="0" w:oddHBand="0" w:evenHBand="0" w:firstRowFirstColumn="0" w:firstRowLastColumn="0" w:lastRowFirstColumn="0" w:lastRowLastColumn="0"/>
             </w:pPr>
             <w:r>
-              <w:t xml:space="preserve">Username: </w:t>
-            </w:r>
-            <w:proofErr w:type="spellStart"/>
-            <w:r>
-              <w:t>Testooouserooo</w:t>
-            </w:r>
-            <w:proofErr w:type="spellEnd"/>
+              <w:t>Username: Testooouserooo</w:t>
+            </w:r>
           </w:p>
           <w:p>
             <w:pPr>
@@ -2378,11 +2352,119 @@
           </w:p>
         </w:tc>
       </w:tr>
+      <w:tr>
+        <w:trPr>
+          <w:trHeight w:val="1225"/>
+        </w:trPr>
+        <w:tc>
+          <w:tcPr>
+            <w:tcW w:w="646" w:type="dxa"/>
+          </w:tcPr>
+          <w:p>
+            <w:pPr>
+              <w:cnfStyle w:val="001000000000" w:firstRow="0" w:lastRow="0" w:firstColumn="1" w:lastColumn="0" w:oddVBand="0" w:evenVBand="0" w:oddHBand="0" w:evenHBand="0" w:firstRowFirstColumn="0" w:firstRowLastColumn="0" w:lastRowFirstColumn="0" w:lastRowLastColumn="0"/>
+              <w:rPr>
+                <w:b w:val="0"/>
+                <w:bCs w:val="0"/>
+              </w:rPr>
+            </w:pPr>
+            <w:r>
+              <w:rPr>
+                <w:b w:val="0"/>
+                <w:bCs w:val="0"/>
+              </w:rPr>
+              <w:t>TC-20</w:t>
+            </w:r>
+          </w:p>
+        </w:tc>
+        <w:tc>
+          <w:tcPr>
+            <w:tcW w:w="700" w:type="dxa"/>
+          </w:tcPr>
+          <w:p>
+            <w:r>
+              <w:t>UC-10</w:t>
+            </w:r>
+          </w:p>
+        </w:tc>
+        <w:tc>
+          <w:tcPr>
+            <w:tcW w:w="2120" w:type="dxa"/>
+          </w:tcPr>
+          <w:p>
+            <w:r>
+              <w:t>Manager is able to add, remove</w:t>
+            </w:r>
+            <w:r>
+              <w:t>, update and see products for their own department.</w:t>
+            </w:r>
+          </w:p>
+        </w:tc>
+        <w:tc>
+          <w:tcPr>
+            <w:tcW w:w="1565" w:type="dxa"/>
+          </w:tcPr>
+          <w:p>
+            <w:pPr>
+              <w:rPr>
+                <w:shd w:val="clear" w:color="auto" w:fill="FFFFFF"/>
+              </w:rPr>
+            </w:pPr>
+            <w:r>
+              <w:rPr>
+                <w:shd w:val="clear" w:color="auto" w:fill="FFFFFF"/>
+              </w:rPr>
+              <w:t>Logged in as Manager</w:t>
+            </w:r>
+          </w:p>
+        </w:tc>
+        <w:tc>
+          <w:tcPr>
+            <w:tcW w:w="2721" w:type="dxa"/>
+          </w:tcPr>
+          <w:p>
+            <w:r>
+              <w:t>Add new product after that change some info about it, after that remove it</w:t>
+            </w:r>
+          </w:p>
+        </w:tc>
+        <w:tc>
+          <w:tcPr>
+            <w:tcW w:w="1397" w:type="dxa"/>
+          </w:tcPr>
+          <w:p>
+            <w:pPr>
+              <w:rPr>
+                <w:shd w:val="clear" w:color="auto" w:fill="FFFFFF"/>
+              </w:rPr>
+            </w:pPr>
+            <w:r>
+              <w:rPr>
+                <w:shd w:val="clear" w:color="auto" w:fill="FFFFFF"/>
+              </w:rPr>
+              <w:t>System adds, updates and removes a info about product</w:t>
+            </w:r>
+            <w:bookmarkStart w:id="0" w:name="_GoBack"/>
+            <w:bookmarkEnd w:id="0"/>
+          </w:p>
+        </w:tc>
+        <w:tc>
+          <w:tcPr>
+            <w:tcW w:w="2357" w:type="dxa"/>
+          </w:tcPr>
+          <w:p>
+            <w:pPr>
+              <w:rPr>
+                <w:shd w:val="clear" w:color="auto" w:fill="FFFFFF"/>
+              </w:rPr>
+            </w:pPr>
+          </w:p>
+        </w:tc>
+      </w:tr>
     </w:tbl>
     <w:p/>
     <w:p/>
     <w:p>
-      <w:bookmarkStart w:id="0" w:name="_GoBack"/>
       <w:r>
         <w:t>For both the website a</w:t>
       </w:r>
@@ -2396,29 +2478,8 @@
         <w:t xml:space="preserve"> to work you need to </w:t>
       </w:r>
       <w:r>
-        <w:t xml:space="preserve">connect to the Fontys VPN. We suggest you use Cisco AnyConnect to connect to “vdi.fhict.nl” and use your Fontys </w:t>
+        <w:t>connect to the Fontys VPN. We suggest you use Cisco AnyConnect to connect to “vdi.fhict.nl” and use your Fontys iAccount(i&lt;yourPCN</w:t>
       </w:r>
-      <w:proofErr w:type="spellStart"/>
-      <w:r>
-        <w:t>iAccount</w:t>
-      </w:r>
-      <w:proofErr w:type="spellEnd"/>
-      <w:r>
-        <w:t>(</w:t>
-      </w:r>
-      <w:proofErr w:type="spellStart"/>
-      <w:r>
-        <w:t>i</w:t>
-      </w:r>
-      <w:proofErr w:type="spellEnd"/>
-      <w:r>
-        <w:t>&lt;</w:t>
-      </w:r>
-      <w:proofErr w:type="spellStart"/>
-      <w:r>
-        <w:t>yourPCN</w:t>
-      </w:r>
-      <w:proofErr w:type="spellEnd"/>
       <w:r>
         <w:t>&gt;</w:t>
       </w:r>
@@ -2428,7 +2489,6 @@
       <w:r>
         <w:t>. Of course that works with similar tools.</w:t>
       </w:r>
-      <w:bookmarkEnd w:id="0"/>
     </w:p>
     <w:sectPr>
       <w:pgSz w:w="12240" w:h="15840"/>
@@ -3477,7 +3537,7 @@
 </file>
 
 <file path=customXml/itemProps1.xml><?xml version="1.0" encoding="utf-8"?>
-<ds:datastoreItem xmlns:ds="http://schemas.openxmlformats.org/officeDocument/2006/customXml" ds:itemID="{C2149018-2774-4939-8387-2F7FB01B1BFD}">
+<ds:datastoreItem xmlns:ds="http://schemas.openxmlformats.org/officeDocument/2006/customXml" ds:itemID="{89A4CA30-7357-443E-8501-687E62348C43}">
   <ds:schemaRefs>
     <ds:schemaRef ds:uri="http://schemas.openxmlformats.org/officeDocument/2006/bibliography"/>
   </ds:schemaRefs>

</xml_diff>